<commit_message>
print's look better at part c
</commit_message>
<xml_diff>
--- a/documentaion/part_c.docx
+++ b/documentaion/part_c.docx
@@ -4,39 +4,6 @@
   <w:body>
     <w:p>
       <w:pPr>
-        <w:pStyle w:val="ListParagraph"/>
-        <w:numPr>
-          <w:ilvl w:val="0"/>
-          <w:numId w:val="1"/>
-        </w:numPr>
-        <w:bidi/>
-        <w:rPr>
-          <w:rFonts w:ascii="Arial-BoldMT" w:cs="Arial-BoldMT"/>
-          <w:b/>
-          <w:bCs/>
-          <w:color w:val="4472C5"/>
-          <w:sz w:val="52"/>
-          <w:szCs w:val="52"/>
-          <w:rtl/>
-          <w:lang w:val="en-US" w:bidi="he-IL"/>
-        </w:rPr>
-      </w:pPr>
-      <w:r>
-        <w:rPr>
-          <w:rFonts w:ascii="Arial-BoldMT" w:cs="Arial-BoldMT" w:hint="cs"/>
-          <w:b/>
-          <w:bCs/>
-          <w:color w:val="4472C5"/>
-          <w:sz w:val="52"/>
-          <w:szCs w:val="52"/>
-          <w:rtl/>
-          <w:lang w:val="en-US" w:bidi="he-IL"/>
-        </w:rPr>
-        <w:t>עדיין תחת עבודה -</w:t>
-      </w:r>
-    </w:p>
-    <w:p>
-      <w:pPr>
         <w:bidi/>
         <w:rPr>
           <w:rFonts w:cs="Arial-BoldMT"/>
@@ -277,7 +244,7 @@
         <w:rPr>
           <w:lang w:bidi="he-IL"/>
         </w:rPr>
-        <w:t>,</w:t>
+        <w:t>.</w:t>
       </w:r>
     </w:p>
     <w:p>
@@ -392,7 +359,6 @@
         <w:bidi/>
         <w:spacing w:after="0"/>
         <w:rPr>
-          <w:rFonts w:hint="cs"/>
           <w:lang w:val="en-US" w:bidi="he-IL"/>
         </w:rPr>
       </w:pPr>
@@ -420,26 +386,25 @@
       <w:pPr>
         <w:bidi/>
         <w:rPr>
-          <w:rFonts w:ascii="Arial-BoldMT" w:cs="Arial-BoldMT"/>
-          <w:b/>
-          <w:bCs/>
-          <w:rtl/>
-          <w:lang w:val="en-US" w:bidi="he-IL"/>
-        </w:rPr>
-      </w:pPr>
-      <w:r>
-        <w:rPr>
-          <w:rFonts w:ascii="Arial-BoldMT" w:cs="Arial-BoldMT"/>
+          <w:rFonts w:cs="Arial-BoldMT"/>
+          <w:b/>
+          <w:bCs/>
+          <w:lang w:val="en-US" w:bidi="he-IL"/>
+        </w:rPr>
+      </w:pPr>
+      <w:r>
+        <w:rPr>
+          <w:rFonts w:cs="Arial-BoldMT"/>
           <w:b/>
           <w:bCs/>
           <w:rtl/>
           <w:lang w:val="en-US" w:bidi="he-IL"/>
         </w:rPr>
         <w:drawing>
-          <wp:inline distT="0" distB="0" distL="0" distR="0" wp14:anchorId="71E2BAAF" wp14:editId="2220B06E">
-            <wp:extent cx="2152761" cy="2921150"/>
-            <wp:effectExtent l="0" t="0" r="0" b="0"/>
-            <wp:docPr id="8" name="Picture 8" descr="Text&#10;&#10;Description automatically generated"/>
+          <wp:inline distT="0" distB="0" distL="0" distR="0" wp14:anchorId="39FABDCC" wp14:editId="359AD994">
+            <wp:extent cx="3009900" cy="2257425"/>
+            <wp:effectExtent l="0" t="0" r="0" b="9525"/>
+            <wp:docPr id="9" name="Picture 9" descr="Table&#10;&#10;Description automatically generated with medium confidence"/>
             <wp:cNvGraphicFramePr>
               <a:graphicFrameLocks xmlns:a="http://schemas.openxmlformats.org/drawingml/2006/main" noChangeAspect="1"/>
             </wp:cNvGraphicFramePr>
@@ -447,7 +412,7 @@
               <a:graphicData uri="http://schemas.openxmlformats.org/drawingml/2006/picture">
                 <pic:pic xmlns:pic="http://schemas.openxmlformats.org/drawingml/2006/picture">
                   <pic:nvPicPr>
-                    <pic:cNvPr id="8" name="Picture 8" descr="Text&#10;&#10;Description automatically generated"/>
+                    <pic:cNvPr id="9" name="Picture 9" descr="Table&#10;&#10;Description automatically generated with medium confidence"/>
                     <pic:cNvPicPr/>
                   </pic:nvPicPr>
                   <pic:blipFill>
@@ -459,7 +424,7 @@
                   <pic:spPr>
                     <a:xfrm>
                       <a:off x="0" y="0"/>
-                      <a:ext cx="2152761" cy="2921150"/>
+                      <a:ext cx="3013219" cy="2259914"/>
                     </a:xfrm>
                     <a:prstGeom prst="rect">
                       <a:avLst/>
@@ -496,23 +461,23 @@
           <w:color w:val="4472C5"/>
           <w:sz w:val="26"/>
           <w:szCs w:val="26"/>
-          <w:lang w:val="en-US" w:bidi="he-IL"/>
-        </w:rPr>
-      </w:pPr>
-    </w:p>
-    <w:p>
-      <w:pPr>
-        <w:bidi/>
-        <w:rPr>
-          <w:rFonts w:ascii="Arial-BoldMT" w:cs="Arial-BoldMT"/>
+          <w:rtl/>
+          <w:lang w:val="en-US" w:bidi="he-IL"/>
+        </w:rPr>
+      </w:pPr>
+      <w:r>
+        <w:rPr>
+          <w:rFonts w:ascii="Arial-BoldMT" w:cs="Arial-BoldMT" w:hint="cs"/>
           <w:b/>
           <w:bCs/>
           <w:color w:val="4472C5"/>
           <w:sz w:val="26"/>
           <w:szCs w:val="26"/>
-          <w:lang w:val="en-US" w:bidi="he-IL"/>
-        </w:rPr>
-      </w:pPr>
+          <w:rtl/>
+          <w:lang w:val="en-US" w:bidi="he-IL"/>
+        </w:rPr>
+        <w:t>שאלה 2 :</w:t>
+      </w:r>
     </w:p>
     <w:p>
       <w:pPr>
@@ -521,152 +486,59 @@
           <w:rFonts w:ascii="Arial-BoldMT" w:cs="Arial-BoldMT"/>
           <w:b/>
           <w:bCs/>
-          <w:color w:val="4472C5"/>
-          <w:sz w:val="26"/>
-          <w:szCs w:val="26"/>
-          <w:lang w:val="en-US" w:bidi="he-IL"/>
-        </w:rPr>
-      </w:pPr>
+          <w:rtl/>
+          <w:lang w:val="en-US" w:bidi="he-IL"/>
+        </w:rPr>
+      </w:pPr>
+      <w:r>
+        <w:rPr>
+          <w:rFonts w:ascii="Arial-BoldMT" w:cs="Arial-BoldMT" w:hint="cs"/>
+          <w:b/>
+          <w:bCs/>
+          <w:rtl/>
+          <w:lang w:val="en-US" w:bidi="he-IL"/>
+        </w:rPr>
+        <w:t>סעיף א</w:t>
+      </w:r>
     </w:p>
     <w:p>
       <w:pPr>
         <w:bidi/>
         <w:rPr>
           <w:rFonts w:ascii="Arial-BoldMT" w:cs="Arial-BoldMT"/>
-          <w:b/>
-          <w:bCs/>
-          <w:color w:val="4472C5"/>
-          <w:sz w:val="26"/>
-          <w:szCs w:val="26"/>
-          <w:lang w:val="en-US" w:bidi="he-IL"/>
-        </w:rPr>
-      </w:pPr>
-    </w:p>
-    <w:p>
-      <w:pPr>
-        <w:bidi/>
+          <w:rtl/>
+          <w:lang w:val="en-US" w:bidi="he-IL"/>
+        </w:rPr>
+      </w:pPr>
+      <w:r>
+        <w:rPr>
+          <w:rFonts w:ascii="Arial-BoldMT" w:cs="Arial-BoldMT" w:hint="cs"/>
+          <w:rtl/>
+          <w:lang w:val="en-US" w:bidi="he-IL"/>
+        </w:rPr>
+        <w:t>בסעיף זה השוונו בן הקורונה מ2020 למוטציה של הקורונה לאחרונה (</w:t>
+      </w:r>
+      <w:r>
+        <w:rPr>
+          <w:rFonts w:cs="Arial-BoldMT"/>
+          <w:lang w:val="en-US" w:bidi="he-IL"/>
+        </w:rPr>
+        <w:t>2022</w:t>
+      </w:r>
+      <w:r>
+        <w:rPr>
+          <w:rFonts w:ascii="Arial-BoldMT" w:cs="Arial-BoldMT" w:hint="cs"/>
+          <w:rtl/>
+          <w:lang w:val="en-US" w:bidi="he-IL"/>
+        </w:rPr>
+        <w:t>)</w:t>
+      </w:r>
+      <w:r>
         <w:rPr>
           <w:rFonts w:ascii="Arial-BoldMT" w:cs="Arial-BoldMT"/>
-          <w:b/>
-          <w:bCs/>
-          <w:color w:val="4472C5"/>
-          <w:sz w:val="26"/>
-          <w:szCs w:val="26"/>
-          <w:lang w:val="en-US" w:bidi="he-IL"/>
-        </w:rPr>
-      </w:pPr>
-    </w:p>
-    <w:p>
-      <w:pPr>
-        <w:bidi/>
-        <w:rPr>
-          <w:rFonts w:ascii="Arial-BoldMT" w:cs="Arial-BoldMT"/>
-          <w:b/>
-          <w:bCs/>
-          <w:color w:val="4472C5"/>
-          <w:sz w:val="26"/>
-          <w:szCs w:val="26"/>
-          <w:lang w:val="en-US" w:bidi="he-IL"/>
-        </w:rPr>
-      </w:pPr>
-    </w:p>
-    <w:p>
-      <w:pPr>
-        <w:bidi/>
-        <w:rPr>
-          <w:rFonts w:ascii="Arial-BoldMT" w:cs="Arial-BoldMT"/>
-          <w:b/>
-          <w:bCs/>
-          <w:color w:val="4472C5"/>
-          <w:sz w:val="26"/>
-          <w:szCs w:val="26"/>
-          <w:rtl/>
-          <w:lang w:val="en-US" w:bidi="he-IL"/>
-        </w:rPr>
-      </w:pPr>
-      <w:r>
-        <w:rPr>
-          <w:rFonts w:ascii="Arial-BoldMT" w:cs="Arial-BoldMT" w:hint="cs"/>
-          <w:b/>
-          <w:bCs/>
-          <w:color w:val="4472C5"/>
-          <w:sz w:val="26"/>
-          <w:szCs w:val="26"/>
-          <w:rtl/>
-          <w:lang w:val="en-US" w:bidi="he-IL"/>
-        </w:rPr>
-        <w:lastRenderedPageBreak/>
-        <w:t>שאלה 2 :</w:t>
-      </w:r>
-    </w:p>
-    <w:p>
-      <w:pPr>
-        <w:bidi/>
-        <w:rPr>
-          <w:rFonts w:ascii="Arial-BoldMT" w:cs="Arial-BoldMT"/>
-          <w:b/>
-          <w:bCs/>
-          <w:rtl/>
-          <w:lang w:val="en-US" w:bidi="he-IL"/>
-        </w:rPr>
-      </w:pPr>
-      <w:r>
-        <w:rPr>
-          <w:rFonts w:ascii="Arial-BoldMT" w:cs="Arial-BoldMT" w:hint="cs"/>
-          <w:b/>
-          <w:bCs/>
-          <w:rtl/>
-          <w:lang w:val="en-US" w:bidi="he-IL"/>
-        </w:rPr>
-        <w:t>סעיף א</w:t>
-      </w:r>
-    </w:p>
-    <w:p>
-      <w:pPr>
-        <w:bidi/>
-        <w:rPr>
-          <w:rFonts w:ascii="Arial-BoldMT" w:cs="Arial-BoldMT"/>
-          <w:rtl/>
-          <w:lang w:val="en-US" w:bidi="he-IL"/>
-        </w:rPr>
-      </w:pPr>
-      <w:r>
-        <w:rPr>
-          <w:rFonts w:ascii="Arial-BoldMT" w:cs="Arial-BoldMT" w:hint="cs"/>
-          <w:rtl/>
-          <w:lang w:val="en-US" w:bidi="he-IL"/>
-        </w:rPr>
-        <w:t>בסעיף זה השוונו בן הקורונה מ2020 למוטציה של הקורונה לאחרונה (</w:t>
-      </w:r>
-      <w:r>
-        <w:rPr>
-          <w:rFonts w:cs="Arial-BoldMT"/>
-          <w:lang w:val="en-US" w:bidi="he-IL"/>
-        </w:rPr>
-        <w:t>2022</w:t>
-      </w:r>
-      <w:r>
-        <w:rPr>
-          <w:rFonts w:ascii="Arial-BoldMT" w:cs="Arial-BoldMT" w:hint="cs"/>
-          <w:rtl/>
-          <w:lang w:val="en-US" w:bidi="he-IL"/>
-        </w:rPr>
-        <w:t>)</w:t>
-      </w:r>
-      <w:r>
-        <w:rPr>
-          <w:rFonts w:ascii="Arial-BoldMT" w:cs="Arial-BoldMT"/>
-          <w:lang w:val="en-US" w:bidi="he-IL"/>
-        </w:rPr>
-        <w:t>,</w:t>
-      </w:r>
-      <w:r>
-        <w:rPr>
-          <w:rFonts w:ascii="Arial-BoldMT" w:cs="Arial-BoldMT" w:hint="cs"/>
-          <w:rtl/>
-          <w:lang w:val="en-US" w:bidi="he-IL"/>
-        </w:rPr>
-        <w:t xml:space="preserve"> </w:t>
+          <w:lang w:val="en-US" w:bidi="he-IL"/>
+        </w:rPr>
+        <w:t>.</w:t>
       </w:r>
     </w:p>
     <w:p>
@@ -930,7 +802,20 @@
           <w:rtl/>
           <w:lang w:bidi="he-IL"/>
         </w:rPr>
-        <w:t>למשל שם, תפקיד ופרטים נוספים</w:t>
+        <w:t>למשל שם, תפקיד</w:t>
+      </w:r>
+      <w:r>
+        <w:rPr>
+          <w:lang w:bidi="he-IL"/>
+        </w:rPr>
+        <w:t>,</w:t>
+      </w:r>
+      <w:r>
+        <w:rPr>
+          <w:rtl/>
+          <w:lang w:bidi="he-IL"/>
+        </w:rPr>
+        <w:t xml:space="preserve"> ופרטים נוספים</w:t>
       </w:r>
       <w:r>
         <w:rPr>
@@ -943,6 +828,9 @@
         <w:t>(</w:t>
       </w:r>
       <w:r>
+        <w:t>..</w:t>
+      </w:r>
+      <w:r>
         <w:rPr>
           <w:rFonts w:hint="cs"/>
           <w:noProof/>
@@ -1013,7 +901,6 @@
       <w:pPr>
         <w:bidi/>
         <w:rPr>
-          <w:rFonts w:hint="cs"/>
           <w:noProof/>
           <w:lang w:val="en-US" w:bidi="he-IL"/>
         </w:rPr>
@@ -2289,7 +2176,6 @@
         <w:rPr>
           <w:lang w:val="en-US" w:bidi="he-IL"/>
         </w:rPr>
-        <w:lastRenderedPageBreak/>
         <w:t>UniProt</w:t>
       </w:r>
       <w:proofErr w:type="spellEnd"/>
@@ -2776,6 +2662,7 @@
           <w:rtl/>
           <w:lang w:val="en-US" w:bidi="he-IL"/>
         </w:rPr>
+        <w:lastRenderedPageBreak/>
         <w:t xml:space="preserve">דרך: סיוע בספריית </w:t>
       </w:r>
       <w:proofErr w:type="spellStart"/>

</xml_diff>

<commit_message>
word fix part c
</commit_message>
<xml_diff>
--- a/documentaion/part_c.docx
+++ b/documentaion/part_c.docx
@@ -613,22 +613,23 @@
         <w:bidi/>
         <w:rPr>
           <w:rFonts w:ascii="Arial-BoldMT" w:cs="Arial-BoldMT"/>
-          <w:b/>
-          <w:bCs/>
-          <w:rtl/>
-          <w:lang w:val="en-US" w:bidi="he-IL"/>
-        </w:rPr>
-      </w:pPr>
-      <w:r>
-        <w:rPr>
-          <w:noProof/>
-          <w:lang w:val="en-US"/>
+          <w:u w:val="single"/>
+          <w:rtl/>
+          <w:lang w:val="en-US" w:bidi="he-IL"/>
+        </w:rPr>
+      </w:pPr>
+      <w:r>
+        <w:rPr>
+          <w:rFonts w:ascii="Arial-BoldMT" w:cs="Arial-BoldMT"/>
+          <w:u w:val="single"/>
+          <w:rtl/>
+          <w:lang w:val="en-US" w:bidi="he-IL"/>
         </w:rPr>
         <w:drawing>
-          <wp:inline distT="0" distB="0" distL="0" distR="0" wp14:anchorId="000C7601" wp14:editId="7917BD28">
-            <wp:extent cx="4235668" cy="749339"/>
+          <wp:inline distT="0" distB="0" distL="0" distR="0" wp14:anchorId="2A9A418E" wp14:editId="2EF95D3D">
+            <wp:extent cx="4648439" cy="863644"/>
             <wp:effectExtent l="0" t="0" r="0" b="0"/>
-            <wp:docPr id="10" name="Picture 10" descr="Graphical user interface, text&#10;&#10;Description automatically generated with medium confidence"/>
+            <wp:docPr id="12" name="Picture 12" descr="Text&#10;&#10;Description automatically generated with low confidence"/>
             <wp:cNvGraphicFramePr>
               <a:graphicFrameLocks xmlns:a="http://schemas.openxmlformats.org/drawingml/2006/main" noChangeAspect="1"/>
             </wp:cNvGraphicFramePr>
@@ -636,7 +637,7 @@
               <a:graphicData uri="http://schemas.openxmlformats.org/drawingml/2006/picture">
                 <pic:pic xmlns:pic="http://schemas.openxmlformats.org/drawingml/2006/picture">
                   <pic:nvPicPr>
-                    <pic:cNvPr id="2" name="Picture 2" descr="Graphical user interface, text&#10;&#10;Description automatically generated with medium confidence"/>
+                    <pic:cNvPr id="12" name="Picture 12" descr="Text&#10;&#10;Description automatically generated with low confidence"/>
                     <pic:cNvPicPr/>
                   </pic:nvPicPr>
                   <pic:blipFill>
@@ -648,7 +649,7 @@
                   <pic:spPr>
                     <a:xfrm>
                       <a:off x="0" y="0"/>
-                      <a:ext cx="4235668" cy="749339"/>
+                      <a:ext cx="4648439" cy="863644"/>
                     </a:xfrm>
                     <a:prstGeom prst="rect">
                       <a:avLst/>
@@ -684,30 +685,6 @@
           <w:lang w:val="en-US" w:bidi="he-IL"/>
         </w:rPr>
       </w:pPr>
-    </w:p>
-    <w:p>
-      <w:pPr>
-        <w:bidi/>
-        <w:rPr>
-          <w:rFonts w:ascii="Arial-BoldMT" w:cs="Arial-BoldMT"/>
-          <w:b/>
-          <w:bCs/>
-          <w:rtl/>
-          <w:lang w:val="en-US" w:bidi="he-IL"/>
-        </w:rPr>
-      </w:pPr>
-    </w:p>
-    <w:p>
-      <w:pPr>
-        <w:bidi/>
-        <w:rPr>
-          <w:rFonts w:ascii="Arial-BoldMT" w:cs="Arial-BoldMT"/>
-          <w:b/>
-          <w:bCs/>
-          <w:rtl/>
-          <w:lang w:val="en-US" w:bidi="he-IL"/>
-        </w:rPr>
-      </w:pPr>
       <w:r>
         <w:rPr>
           <w:rFonts w:ascii="Arial-BoldMT" w:cs="Arial-BoldMT" w:hint="cs"/>
@@ -716,6 +693,7 @@
           <w:rtl/>
           <w:lang w:val="en-US" w:bidi="he-IL"/>
         </w:rPr>
+        <w:lastRenderedPageBreak/>
         <w:t>סעיף ב</w:t>
       </w:r>
       <w:r>
@@ -761,7 +739,6 @@
         </w:rPr>
         <w:t>ה</w:t>
       </w:r>
-      <w:proofErr w:type="spellStart"/>
       <w:r>
         <w:rPr>
           <w:rFonts w:cs="Arial-BoldMT"/>
@@ -769,7 +746,6 @@
         </w:rPr>
         <w:t>dnds</w:t>
       </w:r>
-      <w:proofErr w:type="spellEnd"/>
       <w:r>
         <w:rPr>
           <w:rFonts w:cs="Arial-BoldMT" w:hint="cs"/>
@@ -1306,14 +1282,12 @@
         </w:rPr>
         <w:t xml:space="preserve"> להצליב בין הנתונים שיש לנו בקובץ ה </w:t>
       </w:r>
-      <w:proofErr w:type="spellStart"/>
       <w:r>
         <w:rPr>
           <w:lang w:bidi="he-IL"/>
         </w:rPr>
         <w:t>GeneBank</w:t>
       </w:r>
-      <w:proofErr w:type="spellEnd"/>
       <w:r>
         <w:rPr>
           <w:rFonts w:hint="cs"/>
@@ -1322,14 +1296,12 @@
         </w:rPr>
         <w:t xml:space="preserve"> לבין הקובץ שהורדנו מ </w:t>
       </w:r>
-      <w:proofErr w:type="spellStart"/>
       <w:r>
         <w:rPr>
           <w:lang w:bidi="he-IL"/>
         </w:rPr>
         <w:t>UniProt</w:t>
       </w:r>
-      <w:proofErr w:type="spellEnd"/>
       <w:r>
         <w:rPr>
           <w:rFonts w:hint="cs"/>
@@ -1384,14 +1356,12 @@
         </w:rPr>
         <w:t xml:space="preserve">על מנת לבצע את ההצלבה באופן האידיאלי מבחינת זמני ריצה, הכנתי 2 מילונים. מיליון עבור הערכים מ </w:t>
       </w:r>
-      <w:proofErr w:type="spellStart"/>
       <w:r>
         <w:rPr>
           <w:lang w:bidi="he-IL"/>
         </w:rPr>
         <w:t>UniProt</w:t>
       </w:r>
-      <w:proofErr w:type="spellEnd"/>
       <w:r>
         <w:rPr>
           <w:rFonts w:hint="cs"/>
@@ -1400,14 +1370,12 @@
         </w:rPr>
         <w:t xml:space="preserve">, ועבור הערכים מ </w:t>
       </w:r>
-      <w:proofErr w:type="spellStart"/>
       <w:r>
         <w:rPr>
           <w:lang w:bidi="he-IL"/>
         </w:rPr>
         <w:t>GeneBank</w:t>
       </w:r>
-      <w:proofErr w:type="spellEnd"/>
       <w:r>
         <w:rPr>
           <w:rFonts w:hint="cs"/>
@@ -1489,14 +1457,12 @@
         </w:rPr>
         <w:t>N</w:t>
       </w:r>
-      <w:proofErr w:type="spellStart"/>
       <w:r>
         <w:rPr>
           <w:lang w:val="en-US" w:bidi="he-IL"/>
         </w:rPr>
         <w:t>ame</w:t>
       </w:r>
-      <w:proofErr w:type="spellEnd"/>
       <w:r>
         <w:rPr>
           <w:rFonts w:hint="cs"/>
@@ -1768,14 +1734,12 @@
                 <w:lang w:val="en-US" w:bidi="he-IL"/>
               </w:rPr>
             </w:pPr>
-            <w:proofErr w:type="spellStart"/>
             <w:r>
               <w:rPr>
                 <w:lang w:bidi="he-IL"/>
               </w:rPr>
               <w:t>UniProt</w:t>
             </w:r>
-            <w:proofErr w:type="spellEnd"/>
           </w:p>
         </w:tc>
         <w:tc>
@@ -1920,14 +1884,12 @@
                 <w:lang w:val="en-US" w:bidi="he-IL"/>
               </w:rPr>
             </w:pPr>
-            <w:proofErr w:type="spellStart"/>
             <w:r>
               <w:rPr>
                 <w:lang w:bidi="he-IL"/>
               </w:rPr>
               <w:t>GeneBank</w:t>
             </w:r>
-            <w:proofErr w:type="spellEnd"/>
           </w:p>
         </w:tc>
         <w:tc>
@@ -2086,14 +2048,12 @@
         </w:rPr>
         <w:t xml:space="preserve">: נראה כי הרישומים הקיימים ב </w:t>
       </w:r>
-      <w:proofErr w:type="spellStart"/>
       <w:r>
         <w:rPr>
           <w:lang w:bidi="he-IL"/>
         </w:rPr>
         <w:t>GeneBank</w:t>
       </w:r>
-      <w:proofErr w:type="spellEnd"/>
       <w:r>
         <w:rPr>
           <w:rFonts w:hint="cs"/>
@@ -2116,14 +2076,12 @@
         </w:rPr>
         <w:t xml:space="preserve">'. להערכתי המזהים החסרים נובעים מכך שמאגר ה </w:t>
       </w:r>
-      <w:proofErr w:type="spellStart"/>
       <w:r>
         <w:rPr>
           <w:lang w:bidi="he-IL"/>
         </w:rPr>
         <w:t>GeneBank</w:t>
       </w:r>
-      <w:proofErr w:type="spellEnd"/>
       <w:r>
         <w:rPr>
           <w:rFonts w:hint="cs"/>
@@ -2132,14 +2090,12 @@
         </w:rPr>
         <w:t xml:space="preserve"> עיקרו הינו גנים ולא חלבונים, לעומת </w:t>
       </w:r>
-      <w:proofErr w:type="spellStart"/>
       <w:r>
         <w:rPr>
           <w:lang w:bidi="he-IL"/>
         </w:rPr>
         <w:t>UniProt</w:t>
       </w:r>
-      <w:proofErr w:type="spellEnd"/>
       <w:r>
         <w:rPr>
           <w:rFonts w:hint="cs"/>
@@ -2171,14 +2127,12 @@
         </w:rPr>
         <w:t xml:space="preserve"> ב </w:t>
       </w:r>
-      <w:proofErr w:type="spellStart"/>
       <w:r>
         <w:rPr>
           <w:lang w:val="en-US" w:bidi="he-IL"/>
         </w:rPr>
         <w:t>UniProt</w:t>
       </w:r>
-      <w:proofErr w:type="spellEnd"/>
       <w:r>
         <w:rPr>
           <w:rFonts w:hint="cs"/>
@@ -2335,7 +2289,6 @@
         </w:rPr>
         <w:t xml:space="preserve">: בעזרת מאגר </w:t>
       </w:r>
-      <w:proofErr w:type="spellStart"/>
       <w:r>
         <w:rPr>
           <w:rFonts w:cs="ArialMT"/>
@@ -2343,7 +2296,6 @@
         </w:rPr>
         <w:t>UniProt</w:t>
       </w:r>
-      <w:proofErr w:type="spellEnd"/>
       <w:r>
         <w:rPr>
           <w:rFonts w:cs="ArialMT" w:hint="cs"/>
@@ -2662,10 +2614,8 @@
           <w:rtl/>
           <w:lang w:val="en-US" w:bidi="he-IL"/>
         </w:rPr>
-        <w:lastRenderedPageBreak/>
         <w:t xml:space="preserve">דרך: סיוע בספריית </w:t>
       </w:r>
-      <w:proofErr w:type="spellStart"/>
       <w:r>
         <w:rPr>
           <w:rFonts w:ascii="Arial" w:hAnsi="Arial" w:cs="Arial"/>
@@ -2675,7 +2625,6 @@
         </w:rPr>
         <w:t>Matplolib</w:t>
       </w:r>
-      <w:proofErr w:type="spellEnd"/>
       <w:r>
         <w:rPr>
           <w:rFonts w:ascii="Arial" w:hAnsi="Arial" w:cs="Arial" w:hint="cs"/>
@@ -2745,6 +2694,7 @@
           <w:rtl/>
           <w:lang w:val="en-US" w:bidi="he-IL"/>
         </w:rPr>
+        <w:lastRenderedPageBreak/>
         <w:br w:type="page"/>
       </w:r>
     </w:p>
@@ -2807,28 +2757,12 @@
         </w:rPr>
         <w:t xml:space="preserve">להלן פלט של התכנית, הערה חשובה את </w:t>
       </w:r>
-      <w:proofErr w:type="spellStart"/>
-      <w:r>
-        <w:rPr>
-          <w:lang w:val="en-US" w:bidi="he-IL"/>
-        </w:rPr>
-        <w:t>gn</w:t>
-      </w:r>
-      <w:proofErr w:type="spellEnd"/>
-      <w:r>
-        <w:rPr>
-          <w:lang w:val="en-US" w:bidi="he-IL"/>
-        </w:rPr>
-        <w:t xml:space="preserve"> </w:t>
-      </w:r>
-      <w:proofErr w:type="spellStart"/>
-      <w:r>
-        <w:rPr>
-          <w:lang w:val="en-US" w:bidi="he-IL"/>
-        </w:rPr>
-        <w:t>len</w:t>
-      </w:r>
-      <w:proofErr w:type="spellEnd"/>
+      <w:r>
+        <w:rPr>
+          <w:lang w:val="en-US" w:bidi="he-IL"/>
+        </w:rPr>
+        <w:t>gn len</w:t>
+      </w:r>
       <w:r>
         <w:rPr>
           <w:rFonts w:hint="cs"/>
@@ -3036,205 +2970,20 @@
         <w:br/>
         <w:t>{'</w:t>
       </w:r>
-      <w:proofErr w:type="spellStart"/>
       <w:r>
         <w:rPr>
           <w:rFonts w:cs="Arial"/>
           <w:lang w:val="en-US" w:bidi="he-IL"/>
         </w:rPr>
-        <w:t>yrbG</w:t>
-      </w:r>
-      <w:proofErr w:type="spellEnd"/>
+        <w:t xml:space="preserve">yrbG': 0.44954128440366975, 'ydbS': 0.5094339622641509, 'ydfS': 0.4723404255319149, 'ydbT': 0.44421906693711966, 'yshB': 0.5706214689265536, 'yxlG': 0.5077519379844961, 'ydfR': </w:t>
+      </w:r>
       <w:r>
         <w:rPr>
           <w:rFonts w:cs="Arial"/>
           <w:lang w:val="en-US" w:bidi="he-IL"/>
         </w:rPr>
-        <w:t>': 0.44954128440366975, '</w:t>
-      </w:r>
-      <w:proofErr w:type="spellStart"/>
-      <w:r>
-        <w:rPr>
-          <w:rFonts w:cs="Arial"/>
-          <w:lang w:val="en-US" w:bidi="he-IL"/>
-        </w:rPr>
-        <w:t>ydbS</w:t>
-      </w:r>
-      <w:proofErr w:type="spellEnd"/>
-      <w:r>
-        <w:rPr>
-          <w:rFonts w:cs="Arial"/>
-          <w:lang w:val="en-US" w:bidi="he-IL"/>
-        </w:rPr>
-        <w:t>': 0.5094339622641509, '</w:t>
-      </w:r>
-      <w:proofErr w:type="spellStart"/>
-      <w:r>
-        <w:rPr>
-          <w:rFonts w:cs="Arial"/>
-          <w:lang w:val="en-US" w:bidi="he-IL"/>
-        </w:rPr>
-        <w:t>ydfS</w:t>
-      </w:r>
-      <w:proofErr w:type="spellEnd"/>
-      <w:r>
-        <w:rPr>
-          <w:rFonts w:cs="Arial"/>
-          <w:lang w:val="en-US" w:bidi="he-IL"/>
-        </w:rPr>
-        <w:t>': 0.4723404255319149, '</w:t>
-      </w:r>
-      <w:proofErr w:type="spellStart"/>
-      <w:r>
-        <w:rPr>
-          <w:rFonts w:cs="Arial"/>
-          <w:lang w:val="en-US" w:bidi="he-IL"/>
-        </w:rPr>
-        <w:t>ydbT</w:t>
-      </w:r>
-      <w:proofErr w:type="spellEnd"/>
-      <w:r>
-        <w:rPr>
-          <w:rFonts w:cs="Arial"/>
-          <w:lang w:val="en-US" w:bidi="he-IL"/>
-        </w:rPr>
-        <w:t>': 0.44421906693711966, '</w:t>
-      </w:r>
-      <w:proofErr w:type="spellStart"/>
-      <w:r>
-        <w:rPr>
-          <w:rFonts w:cs="Arial"/>
-          <w:lang w:val="en-US" w:bidi="he-IL"/>
-        </w:rPr>
-        <w:t>yshB</w:t>
-      </w:r>
-      <w:proofErr w:type="spellEnd"/>
-      <w:r>
-        <w:rPr>
-          <w:rFonts w:cs="Arial"/>
-          <w:lang w:val="en-US" w:bidi="he-IL"/>
-        </w:rPr>
-        <w:t>': 0.5706214689265536, '</w:t>
-      </w:r>
-      <w:proofErr w:type="spellStart"/>
-      <w:r>
-        <w:rPr>
-          <w:rFonts w:cs="Arial"/>
-          <w:lang w:val="en-US" w:bidi="he-IL"/>
-        </w:rPr>
-        <w:t>yxlG</w:t>
-      </w:r>
-      <w:proofErr w:type="spellEnd"/>
-      <w:r>
-        <w:rPr>
-          <w:rFonts w:cs="Arial"/>
-          <w:lang w:val="en-US" w:bidi="he-IL"/>
-        </w:rPr>
-        <w:t>': 0.5077519379844961, '</w:t>
-      </w:r>
-      <w:proofErr w:type="spellStart"/>
-      <w:r>
-        <w:rPr>
-          <w:rFonts w:cs="Arial"/>
-          <w:lang w:val="en-US" w:bidi="he-IL"/>
-        </w:rPr>
-        <w:t>ydfR</w:t>
-      </w:r>
-      <w:proofErr w:type="spellEnd"/>
-      <w:r>
-        <w:rPr>
-          <w:rFonts w:cs="Arial"/>
-          <w:lang w:val="en-US" w:bidi="he-IL"/>
-        </w:rPr>
-        <w:t xml:space="preserve">': </w:t>
-      </w:r>
-      <w:r>
-        <w:rPr>
-          <w:rFonts w:cs="Arial"/>
-          <w:lang w:val="en-US" w:bidi="he-IL"/>
-        </w:rPr>
         <w:lastRenderedPageBreak/>
-        <w:t>0.4888888888888889, '</w:t>
-      </w:r>
-      <w:proofErr w:type="spellStart"/>
-      <w:r>
-        <w:rPr>
-          <w:rFonts w:cs="Arial"/>
-          <w:lang w:val="en-US" w:bidi="he-IL"/>
-        </w:rPr>
-        <w:t>yetF</w:t>
-      </w:r>
-      <w:proofErr w:type="spellEnd"/>
-      <w:r>
-        <w:rPr>
-          <w:rFonts w:cs="Arial"/>
-          <w:lang w:val="en-US" w:bidi="he-IL"/>
-        </w:rPr>
-        <w:t>': 0.42857142857142855, '</w:t>
-      </w:r>
-      <w:proofErr w:type="spellStart"/>
-      <w:r>
-        <w:rPr>
-          <w:rFonts w:cs="Arial"/>
-          <w:lang w:val="en-US" w:bidi="he-IL"/>
-        </w:rPr>
-        <w:t>yshE</w:t>
-      </w:r>
-      <w:proofErr w:type="spellEnd"/>
-      <w:r>
-        <w:rPr>
-          <w:rFonts w:cs="Arial"/>
-          <w:lang w:val="en-US" w:bidi="he-IL"/>
-        </w:rPr>
-        <w:t>': 0.4626865671641791, '</w:t>
-      </w:r>
-      <w:proofErr w:type="spellStart"/>
-      <w:r>
-        <w:rPr>
-          <w:rFonts w:cs="Arial"/>
-          <w:lang w:val="en-US" w:bidi="he-IL"/>
-        </w:rPr>
-        <w:t>ykjA</w:t>
-      </w:r>
-      <w:proofErr w:type="spellEnd"/>
-      <w:r>
-        <w:rPr>
-          <w:rFonts w:cs="Arial"/>
-          <w:lang w:val="en-US" w:bidi="he-IL"/>
-        </w:rPr>
-        <w:t>': 0.4732510288065844, '</w:t>
-      </w:r>
-      <w:proofErr w:type="spellStart"/>
-      <w:r>
-        <w:rPr>
-          <w:rFonts w:cs="Arial"/>
-          <w:lang w:val="en-US" w:bidi="he-IL"/>
-        </w:rPr>
-        <w:t>yoaK</w:t>
-      </w:r>
-      <w:proofErr w:type="spellEnd"/>
-      <w:r>
-        <w:rPr>
-          <w:rFonts w:cs="Arial"/>
-          <w:lang w:val="en-US" w:bidi="he-IL"/>
-        </w:rPr>
-        <w:t>': 0.5911111111111111, '</w:t>
-      </w:r>
-      <w:proofErr w:type="spellStart"/>
-      <w:r>
-        <w:rPr>
-          <w:rFonts w:cs="Arial"/>
-          <w:lang w:val="en-US" w:bidi="he-IL"/>
-        </w:rPr>
-        <w:t>ecfT</w:t>
-      </w:r>
-      <w:proofErr w:type="spellEnd"/>
-      <w:r>
-        <w:rPr>
-          <w:rFonts w:cs="Arial"/>
-          <w:lang w:val="en-US" w:bidi="he-IL"/>
-        </w:rPr>
-        <w:t>': 0.5622641509433962</w:t>
+        <w:t>0.4888888888888889, 'yetF': 0.42857142857142855, 'yshE': 0.4626865671641791, 'ykjA': 0.4732510288065844, 'yoaK': 0.5911111111111111, 'ecfT': 0.5622641509433962</w:t>
       </w:r>
       <w:r>
         <w:rPr>

</xml_diff>